<commit_message>
Avance en preprocesamiento-seba , y doc - Sebastian Herrera
</commit_message>
<xml_diff>
--- a/Retail Online proyecto.docx
+++ b/Retail Online proyecto.docx
@@ -1,6 +1,6 @@
 
 <file path=word/document.xml><?xml version="1.0" encoding="utf-8"?>
-<w:document xmlns:wpc="http://schemas.microsoft.com/office/word/2010/wordprocessingCanvas" xmlns:cx="http://schemas.microsoft.com/office/drawing/2014/chartex" xmlns:cx1="http://schemas.microsoft.com/office/drawing/2015/9/8/chartex" xmlns:cx2="http://schemas.microsoft.com/office/drawing/2015/10/21/chartex" xmlns:cx3="http://schemas.microsoft.com/office/drawing/2016/5/9/chartex" xmlns:cx4="http://schemas.microsoft.com/office/drawing/2016/5/10/chartex" xmlns:cx5="http://schemas.microsoft.com/office/drawing/2016/5/11/chartex" xmlns:cx6="http://schemas.microsoft.com/office/drawing/2016/5/12/chartex" xmlns:cx7="http://schemas.microsoft.com/office/drawing/2016/5/13/chartex" xmlns:cx8="http://schemas.microsoft.com/office/drawing/2016/5/14/chartex" xmlns:mc="http://schemas.openxmlformats.org/markup-compatibility/2006" xmlns:aink="http://schemas.microsoft.com/office/drawing/2016/ink" xmlns:am3d="http://schemas.microsoft.com/office/drawing/2017/model3d" xmlns:o="urn:schemas-microsoft-com:office:office" xmlns:r="http://schemas.openxmlformats.org/officeDocument/2006/relationships" xmlns:m="http://schemas.openxmlformats.org/officeDocument/2006/math" xmlns:v="urn:schemas-microsoft-com:vml" xmlns:wp14="http://schemas.microsoft.com/office/word/2010/wordprocessingDrawing" xmlns:wp="http://schemas.openxmlformats.org/drawingml/2006/wordprocessingDrawing" xmlns:w10="urn:schemas-microsoft-com:office:word" xmlns:w="http://schemas.openxmlformats.org/wordprocessingml/2006/main" xmlns:w14="http://schemas.microsoft.com/office/word/2010/wordml" xmlns:w15="http://schemas.microsoft.com/office/word/2012/wordml" xmlns:w16cid="http://schemas.microsoft.com/office/word/2016/wordml/cid" xmlns:w16se="http://schemas.microsoft.com/office/word/2015/wordml/symex" xmlns:wpg="http://schemas.microsoft.com/office/word/2010/wordprocessingGroup" xmlns:wpi="http://schemas.microsoft.com/office/word/2010/wordprocessingInk" xmlns:wne="http://schemas.microsoft.com/office/word/2006/wordml" xmlns:wps="http://schemas.microsoft.com/office/word/2010/wordprocessingShape" mc:Ignorable="w14 w15 w16se w16cid wp14">
+<w:document xmlns:wpc="http://schemas.microsoft.com/office/word/2010/wordprocessingCanvas" xmlns:cx="http://schemas.microsoft.com/office/drawing/2014/chartex" xmlns:cx1="http://schemas.microsoft.com/office/drawing/2015/9/8/chartex" xmlns:cx2="http://schemas.microsoft.com/office/drawing/2015/10/21/chartex" xmlns:cx3="http://schemas.microsoft.com/office/drawing/2016/5/9/chartex" xmlns:cx4="http://schemas.microsoft.com/office/drawing/2016/5/10/chartex" xmlns:cx5="http://schemas.microsoft.com/office/drawing/2016/5/11/chartex" xmlns:cx6="http://schemas.microsoft.com/office/drawing/2016/5/12/chartex" xmlns:cx7="http://schemas.microsoft.com/office/drawing/2016/5/13/chartex" xmlns:cx8="http://schemas.microsoft.com/office/drawing/2016/5/14/chartex" xmlns:mc="http://schemas.openxmlformats.org/markup-compatibility/2006" xmlns:aink="http://schemas.microsoft.com/office/drawing/2016/ink" xmlns:am3d="http://schemas.microsoft.com/office/drawing/2017/model3d" xmlns:o="urn:schemas-microsoft-com:office:office" xmlns:r="http://schemas.openxmlformats.org/officeDocument/2006/relationships" xmlns:m="http://schemas.openxmlformats.org/officeDocument/2006/math" xmlns:v="urn:schemas-microsoft-com:vml" xmlns:wp14="http://schemas.microsoft.com/office/word/2010/wordprocessingDrawing" xmlns:wp="http://schemas.openxmlformats.org/drawingml/2006/wordprocessingDrawing" xmlns:w10="urn:schemas-microsoft-com:office:word" xmlns:w="http://schemas.openxmlformats.org/wordprocessingml/2006/main" xmlns:w14="http://schemas.microsoft.com/office/word/2010/wordml" xmlns:w15="http://schemas.microsoft.com/office/word/2012/wordml" xmlns:w16cex="http://schemas.microsoft.com/office/word/2018/wordml/cex" xmlns:w16cid="http://schemas.microsoft.com/office/word/2016/wordml/cid" xmlns:w16="http://schemas.microsoft.com/office/word/2018/wordml" xmlns:w16se="http://schemas.microsoft.com/office/word/2015/wordml/symex" xmlns:wpg="http://schemas.microsoft.com/office/word/2010/wordprocessingGroup" xmlns:wpi="http://schemas.microsoft.com/office/word/2010/wordprocessingInk" xmlns:wne="http://schemas.microsoft.com/office/word/2006/wordml" xmlns:wps="http://schemas.microsoft.com/office/word/2010/wordprocessingShape" mc:Ignorable="w14 w15 w16se w16cid w16 w16cex wp14">
   <w:body>
     <w:p>
       <w:pPr>
@@ -12,7 +12,7 @@
           <w:noProof/>
         </w:rPr>
         <w:drawing>
-          <wp:inline distT="0" distB="0" distL="0" distR="0">
+          <wp:inline distT="0" distB="0" distL="0" distR="0" wp14:anchorId="48B552BA" wp14:editId="6F33746C">
             <wp:extent cx="1699260" cy="1341120"/>
             <wp:effectExtent l="0" t="0" r="0" b="0"/>
             <wp:docPr id="1" name="Imagen 1" descr="Resultado de imagen para unab logo ingenieria"/>
@@ -231,15 +231,7 @@
           <w:sz w:val="24"/>
           <w:szCs w:val="24"/>
         </w:rPr>
-        <w:t xml:space="preserve">Diego Muñoz </w:t>
-      </w:r>
-      <w:r>
-        <w:rPr>
-          <w:rFonts w:ascii="Arial" w:hAnsi="Arial" w:cs="Arial"/>
-          <w:sz w:val="24"/>
-          <w:szCs w:val="24"/>
-        </w:rPr>
-        <w:t>C.</w:t>
+        <w:t>Diego Muñoz C.</w:t>
       </w:r>
     </w:p>
     <w:p>
@@ -380,6 +372,7 @@
           <w:szCs w:val="24"/>
         </w:rPr>
       </w:pPr>
+      <w:proofErr w:type="spellStart"/>
       <w:r>
         <w:rPr>
           <w:rFonts w:ascii="Arial" w:hAnsi="Arial" w:cs="Arial"/>
@@ -396,21 +389,14 @@
         </w:rPr>
         <w:t>voiceNo</w:t>
       </w:r>
-      <w:r>
-        <w:rPr>
-          <w:rFonts w:ascii="Arial" w:hAnsi="Arial" w:cs="Arial"/>
-          <w:sz w:val="24"/>
-          <w:szCs w:val="24"/>
-        </w:rPr>
-        <w:t xml:space="preserve">: </w:t>
-      </w:r>
-      <w:r>
-        <w:rPr>
-          <w:rFonts w:ascii="Arial" w:hAnsi="Arial" w:cs="Arial"/>
-          <w:sz w:val="24"/>
-          <w:szCs w:val="24"/>
-        </w:rPr>
-        <w:t>Número de transacción. Si comienza con una C, significa que es una transacción cancelada.</w:t>
+      <w:proofErr w:type="spellEnd"/>
+      <w:r>
+        <w:rPr>
+          <w:rFonts w:ascii="Arial" w:hAnsi="Arial" w:cs="Arial"/>
+          <w:sz w:val="24"/>
+          <w:szCs w:val="24"/>
+        </w:rPr>
+        <w:t>: Número de transacción. Si comienza con una C, significa que es una transacción cancelada.</w:t>
       </w:r>
     </w:p>
     <w:p>
@@ -423,6 +409,7 @@
           <w:szCs w:val="24"/>
         </w:rPr>
       </w:pPr>
+      <w:proofErr w:type="spellStart"/>
       <w:r>
         <w:rPr>
           <w:rFonts w:ascii="Arial" w:hAnsi="Arial" w:cs="Arial"/>
@@ -431,6 +418,7 @@
         </w:rPr>
         <w:t>SotckCode</w:t>
       </w:r>
+      <w:proofErr w:type="spellEnd"/>
       <w:r>
         <w:rPr>
           <w:rFonts w:ascii="Arial" w:hAnsi="Arial" w:cs="Arial"/>
@@ -474,13 +462,23 @@
           <w:szCs w:val="24"/>
         </w:rPr>
       </w:pPr>
-      <w:r>
-        <w:rPr>
-          <w:rFonts w:ascii="Arial" w:hAnsi="Arial" w:cs="Arial"/>
-          <w:sz w:val="24"/>
-          <w:szCs w:val="24"/>
-        </w:rPr>
-        <w:t xml:space="preserve">Description: </w:t>
+      <w:proofErr w:type="spellStart"/>
+      <w:r>
+        <w:rPr>
+          <w:rFonts w:ascii="Arial" w:hAnsi="Arial" w:cs="Arial"/>
+          <w:sz w:val="24"/>
+          <w:szCs w:val="24"/>
+        </w:rPr>
+        <w:t>Description</w:t>
+      </w:r>
+      <w:proofErr w:type="spellEnd"/>
+      <w:r>
+        <w:rPr>
+          <w:rFonts w:ascii="Arial" w:hAnsi="Arial" w:cs="Arial"/>
+          <w:sz w:val="24"/>
+          <w:szCs w:val="24"/>
+        </w:rPr>
+        <w:t xml:space="preserve">: </w:t>
       </w:r>
       <w:r>
         <w:rPr>
@@ -501,6 +499,7 @@
           <w:szCs w:val="24"/>
         </w:rPr>
       </w:pPr>
+      <w:proofErr w:type="spellStart"/>
       <w:r>
         <w:rPr>
           <w:rFonts w:ascii="Arial" w:hAnsi="Arial" w:cs="Arial"/>
@@ -509,6 +508,7 @@
         </w:rPr>
         <w:t>Quantity</w:t>
       </w:r>
+      <w:proofErr w:type="spellEnd"/>
       <w:r>
         <w:rPr>
           <w:rFonts w:ascii="Arial" w:hAnsi="Arial" w:cs="Arial"/>
@@ -536,6 +536,7 @@
           <w:szCs w:val="24"/>
         </w:rPr>
       </w:pPr>
+      <w:proofErr w:type="spellStart"/>
       <w:r>
         <w:rPr>
           <w:rFonts w:ascii="Arial" w:hAnsi="Arial" w:cs="Arial"/>
@@ -544,6 +545,7 @@
         </w:rPr>
         <w:t>InvoiceDate</w:t>
       </w:r>
+      <w:proofErr w:type="spellEnd"/>
       <w:r>
         <w:rPr>
           <w:rFonts w:ascii="Arial" w:hAnsi="Arial" w:cs="Arial"/>
@@ -560,8 +562,6 @@
         </w:rPr>
         <w:t>Día y hora en la que la transacción fue efectuada.</w:t>
       </w:r>
-      <w:bookmarkStart w:id="0" w:name="_GoBack"/>
-      <w:bookmarkEnd w:id="0"/>
     </w:p>
     <w:p>
       <w:pPr>
@@ -573,6 +573,7 @@
           <w:szCs w:val="24"/>
         </w:rPr>
       </w:pPr>
+      <w:proofErr w:type="spellStart"/>
       <w:r>
         <w:rPr>
           <w:rFonts w:ascii="Arial" w:hAnsi="Arial" w:cs="Arial"/>
@@ -581,6 +582,7 @@
         </w:rPr>
         <w:t>UnitePrice</w:t>
       </w:r>
+      <w:proofErr w:type="spellEnd"/>
       <w:r>
         <w:rPr>
           <w:rFonts w:ascii="Arial" w:hAnsi="Arial" w:cs="Arial"/>
@@ -608,6 +610,7 @@
           <w:szCs w:val="24"/>
         </w:rPr>
       </w:pPr>
+      <w:proofErr w:type="spellStart"/>
       <w:r>
         <w:rPr>
           <w:rFonts w:ascii="Arial" w:hAnsi="Arial" w:cs="Arial"/>
@@ -622,7 +625,16 @@
           <w:sz w:val="24"/>
           <w:szCs w:val="24"/>
         </w:rPr>
-        <w:t>omerID:</w:t>
+        <w:t>omerID</w:t>
+      </w:r>
+      <w:proofErr w:type="spellEnd"/>
+      <w:r>
+        <w:rPr>
+          <w:rFonts w:ascii="Arial" w:hAnsi="Arial" w:cs="Arial"/>
+          <w:sz w:val="24"/>
+          <w:szCs w:val="24"/>
+        </w:rPr>
+        <w:t>:</w:t>
       </w:r>
       <w:r>
         <w:rPr>
@@ -667,6 +679,1533 @@
         </w:rPr>
         <w:t>donde vive el cliente.</w:t>
       </w:r>
+    </w:p>
+    <w:p>
+      <w:pPr>
+        <w:spacing w:line="240" w:lineRule="auto"/>
+        <w:jc w:val="left"/>
+        <w:rPr>
+          <w:rFonts w:ascii="Arial" w:hAnsi="Arial" w:cs="Arial"/>
+          <w:sz w:val="24"/>
+          <w:szCs w:val="24"/>
+        </w:rPr>
+      </w:pPr>
+    </w:p>
+    <w:p>
+      <w:pPr>
+        <w:shd w:val="clear" w:color="auto" w:fill="21252B"/>
+        <w:tabs>
+          <w:tab w:val="left" w:pos="916"/>
+          <w:tab w:val="left" w:pos="1832"/>
+          <w:tab w:val="left" w:pos="2748"/>
+          <w:tab w:val="left" w:pos="3664"/>
+          <w:tab w:val="left" w:pos="4580"/>
+          <w:tab w:val="left" w:pos="5496"/>
+          <w:tab w:val="left" w:pos="6412"/>
+          <w:tab w:val="left" w:pos="7328"/>
+          <w:tab w:val="left" w:pos="8244"/>
+          <w:tab w:val="left" w:pos="9160"/>
+          <w:tab w:val="left" w:pos="10076"/>
+          <w:tab w:val="left" w:pos="10992"/>
+          <w:tab w:val="left" w:pos="11908"/>
+          <w:tab w:val="left" w:pos="12824"/>
+          <w:tab w:val="left" w:pos="13740"/>
+          <w:tab w:val="left" w:pos="14656"/>
+        </w:tabs>
+        <w:wordWrap w:val="0"/>
+        <w:spacing w:after="0" w:line="240" w:lineRule="auto"/>
+        <w:jc w:val="left"/>
+        <w:rPr>
+          <w:rFonts w:ascii="Consolas" w:eastAsia="Times New Roman" w:hAnsi="Consolas" w:cs="Courier New"/>
+          <w:color w:val="9DA5B4"/>
+          <w:sz w:val="17"/>
+          <w:szCs w:val="17"/>
+          <w:lang w:eastAsia="es-CL"/>
+        </w:rPr>
+      </w:pPr>
+      <w:r>
+        <w:rPr>
+          <w:rFonts w:ascii="Consolas" w:eastAsia="Times New Roman" w:hAnsi="Consolas" w:cs="Courier New"/>
+          <w:color w:val="9DA5B4"/>
+          <w:sz w:val="17"/>
+          <w:szCs w:val="17"/>
+          <w:lang w:eastAsia="es-CL"/>
+        </w:rPr>
+        <w:t xml:space="preserve">la columna </w:t>
+      </w:r>
+      <w:proofErr w:type="spellStart"/>
+      <w:r>
+        <w:rPr>
+          <w:rFonts w:ascii="Consolas" w:eastAsia="Times New Roman" w:hAnsi="Consolas" w:cs="Courier New"/>
+          <w:color w:val="9DA5B4"/>
+          <w:sz w:val="17"/>
+          <w:szCs w:val="17"/>
+          <w:lang w:eastAsia="es-CL"/>
+        </w:rPr>
+        <w:t>Quantity</w:t>
+      </w:r>
+      <w:proofErr w:type="spellEnd"/>
+      <w:r>
+        <w:rPr>
+          <w:rFonts w:ascii="Consolas" w:eastAsia="Times New Roman" w:hAnsi="Consolas" w:cs="Courier New"/>
+          <w:color w:val="9DA5B4"/>
+          <w:sz w:val="17"/>
+          <w:szCs w:val="17"/>
+          <w:lang w:eastAsia="es-CL"/>
+        </w:rPr>
+        <w:t xml:space="preserve"> tiene un promedio de =  9.55224954743324 </w:t>
+      </w:r>
+    </w:p>
+    <w:p>
+      <w:pPr>
+        <w:shd w:val="clear" w:color="auto" w:fill="21252B"/>
+        <w:tabs>
+          <w:tab w:val="left" w:pos="916"/>
+          <w:tab w:val="left" w:pos="1832"/>
+          <w:tab w:val="left" w:pos="2748"/>
+          <w:tab w:val="left" w:pos="3664"/>
+          <w:tab w:val="left" w:pos="4580"/>
+          <w:tab w:val="left" w:pos="5496"/>
+          <w:tab w:val="left" w:pos="6412"/>
+          <w:tab w:val="left" w:pos="7328"/>
+          <w:tab w:val="left" w:pos="8244"/>
+          <w:tab w:val="left" w:pos="9160"/>
+          <w:tab w:val="left" w:pos="10076"/>
+          <w:tab w:val="left" w:pos="10992"/>
+          <w:tab w:val="left" w:pos="11908"/>
+          <w:tab w:val="left" w:pos="12824"/>
+          <w:tab w:val="left" w:pos="13740"/>
+          <w:tab w:val="left" w:pos="14656"/>
+        </w:tabs>
+        <w:wordWrap w:val="0"/>
+        <w:spacing w:after="0" w:line="240" w:lineRule="auto"/>
+        <w:jc w:val="left"/>
+        <w:rPr>
+          <w:rFonts w:ascii="Consolas" w:eastAsia="Times New Roman" w:hAnsi="Consolas" w:cs="Courier New"/>
+          <w:color w:val="9DA5B4"/>
+          <w:sz w:val="17"/>
+          <w:szCs w:val="17"/>
+          <w:lang w:eastAsia="es-CL"/>
+        </w:rPr>
+      </w:pPr>
+      <w:r>
+        <w:rPr>
+          <w:rFonts w:ascii="Consolas" w:eastAsia="Times New Roman" w:hAnsi="Consolas" w:cs="Courier New"/>
+          <w:color w:val="9DA5B4"/>
+          <w:sz w:val="17"/>
+          <w:szCs w:val="17"/>
+          <w:lang w:eastAsia="es-CL"/>
+        </w:rPr>
+        <w:t xml:space="preserve">la columna </w:t>
+      </w:r>
+      <w:proofErr w:type="spellStart"/>
+      <w:r>
+        <w:rPr>
+          <w:rFonts w:ascii="Consolas" w:eastAsia="Times New Roman" w:hAnsi="Consolas" w:cs="Courier New"/>
+          <w:color w:val="9DA5B4"/>
+          <w:sz w:val="17"/>
+          <w:szCs w:val="17"/>
+          <w:lang w:eastAsia="es-CL"/>
+        </w:rPr>
+        <w:t>Quantity</w:t>
+      </w:r>
+      <w:proofErr w:type="spellEnd"/>
+      <w:r>
+        <w:rPr>
+          <w:rFonts w:ascii="Consolas" w:eastAsia="Times New Roman" w:hAnsi="Consolas" w:cs="Courier New"/>
+          <w:color w:val="9DA5B4"/>
+          <w:sz w:val="17"/>
+          <w:szCs w:val="17"/>
+          <w:lang w:eastAsia="es-CL"/>
+        </w:rPr>
+        <w:t xml:space="preserve"> tiene un mediana de =  3.0 </w:t>
+      </w:r>
+    </w:p>
+    <w:p>
+      <w:pPr>
+        <w:shd w:val="clear" w:color="auto" w:fill="21252B"/>
+        <w:tabs>
+          <w:tab w:val="left" w:pos="916"/>
+          <w:tab w:val="left" w:pos="1832"/>
+          <w:tab w:val="left" w:pos="2748"/>
+          <w:tab w:val="left" w:pos="3664"/>
+          <w:tab w:val="left" w:pos="4580"/>
+          <w:tab w:val="left" w:pos="5496"/>
+          <w:tab w:val="left" w:pos="6412"/>
+          <w:tab w:val="left" w:pos="7328"/>
+          <w:tab w:val="left" w:pos="8244"/>
+          <w:tab w:val="left" w:pos="9160"/>
+          <w:tab w:val="left" w:pos="10076"/>
+          <w:tab w:val="left" w:pos="10992"/>
+          <w:tab w:val="left" w:pos="11908"/>
+          <w:tab w:val="left" w:pos="12824"/>
+          <w:tab w:val="left" w:pos="13740"/>
+          <w:tab w:val="left" w:pos="14656"/>
+        </w:tabs>
+        <w:wordWrap w:val="0"/>
+        <w:spacing w:after="0" w:line="240" w:lineRule="auto"/>
+        <w:jc w:val="left"/>
+        <w:rPr>
+          <w:rFonts w:ascii="Consolas" w:eastAsia="Times New Roman" w:hAnsi="Consolas" w:cs="Courier New"/>
+          <w:color w:val="9DA5B4"/>
+          <w:sz w:val="17"/>
+          <w:szCs w:val="17"/>
+          <w:lang w:eastAsia="es-CL"/>
+        </w:rPr>
+      </w:pPr>
+      <w:r>
+        <w:rPr>
+          <w:rFonts w:ascii="Consolas" w:eastAsia="Times New Roman" w:hAnsi="Consolas" w:cs="Courier New"/>
+          <w:color w:val="9DA5B4"/>
+          <w:sz w:val="17"/>
+          <w:szCs w:val="17"/>
+          <w:lang w:eastAsia="es-CL"/>
+        </w:rPr>
+        <w:t xml:space="preserve">la columna </w:t>
+      </w:r>
+      <w:proofErr w:type="spellStart"/>
+      <w:r>
+        <w:rPr>
+          <w:rFonts w:ascii="Consolas" w:eastAsia="Times New Roman" w:hAnsi="Consolas" w:cs="Courier New"/>
+          <w:color w:val="9DA5B4"/>
+          <w:sz w:val="17"/>
+          <w:szCs w:val="17"/>
+          <w:lang w:eastAsia="es-CL"/>
+        </w:rPr>
+        <w:t>Quantity</w:t>
+      </w:r>
+      <w:proofErr w:type="spellEnd"/>
+      <w:r>
+        <w:rPr>
+          <w:rFonts w:ascii="Consolas" w:eastAsia="Times New Roman" w:hAnsi="Consolas" w:cs="Courier New"/>
+          <w:color w:val="9DA5B4"/>
+          <w:sz w:val="17"/>
+          <w:szCs w:val="17"/>
+          <w:lang w:eastAsia="es-CL"/>
+        </w:rPr>
+        <w:t xml:space="preserve"> tiene una </w:t>
+      </w:r>
+      <w:proofErr w:type="spellStart"/>
+      <w:r>
+        <w:rPr>
+          <w:rFonts w:ascii="Consolas" w:eastAsia="Times New Roman" w:hAnsi="Consolas" w:cs="Courier New"/>
+          <w:color w:val="9DA5B4"/>
+          <w:sz w:val="17"/>
+          <w:szCs w:val="17"/>
+          <w:lang w:eastAsia="es-CL"/>
+        </w:rPr>
+        <w:t>desviaci</w:t>
+      </w:r>
+      <w:r>
+        <w:rPr>
+          <w:rFonts w:ascii="Tahoma" w:eastAsia="Times New Roman" w:hAnsi="Tahoma" w:cs="Tahoma"/>
+          <w:color w:val="9DA5B4"/>
+          <w:sz w:val="17"/>
+          <w:szCs w:val="17"/>
+          <w:lang w:eastAsia="es-CL"/>
+        </w:rPr>
+        <w:t>�</w:t>
+      </w:r>
+      <w:r>
+        <w:rPr>
+          <w:rFonts w:ascii="Consolas" w:eastAsia="Times New Roman" w:hAnsi="Consolas" w:cs="Courier New"/>
+          <w:color w:val="9DA5B4"/>
+          <w:sz w:val="17"/>
+          <w:szCs w:val="17"/>
+          <w:lang w:eastAsia="es-CL"/>
+        </w:rPr>
+        <w:t>n</w:t>
+      </w:r>
+      <w:proofErr w:type="spellEnd"/>
+      <w:r>
+        <w:rPr>
+          <w:rFonts w:ascii="Consolas" w:eastAsia="Times New Roman" w:hAnsi="Consolas" w:cs="Courier New"/>
+          <w:color w:val="9DA5B4"/>
+          <w:sz w:val="17"/>
+          <w:szCs w:val="17"/>
+          <w:lang w:eastAsia="es-CL"/>
+        </w:rPr>
+        <w:t xml:space="preserve"> </w:t>
+      </w:r>
+      <w:proofErr w:type="spellStart"/>
+      <w:r>
+        <w:rPr>
+          <w:rFonts w:ascii="Consolas" w:eastAsia="Times New Roman" w:hAnsi="Consolas" w:cs="Courier New"/>
+          <w:color w:val="9DA5B4"/>
+          <w:sz w:val="17"/>
+          <w:szCs w:val="17"/>
+          <w:lang w:eastAsia="es-CL"/>
+        </w:rPr>
+        <w:t>estandar</w:t>
+      </w:r>
+      <w:proofErr w:type="spellEnd"/>
+      <w:r>
+        <w:rPr>
+          <w:rFonts w:ascii="Consolas" w:eastAsia="Times New Roman" w:hAnsi="Consolas" w:cs="Courier New"/>
+          <w:color w:val="9DA5B4"/>
+          <w:sz w:val="17"/>
+          <w:szCs w:val="17"/>
+          <w:lang w:eastAsia="es-CL"/>
+        </w:rPr>
+        <w:t xml:space="preserve">  de =  218.08115785023384 </w:t>
+      </w:r>
+    </w:p>
+    <w:p>
+      <w:pPr>
+        <w:shd w:val="clear" w:color="auto" w:fill="21252B"/>
+        <w:tabs>
+          <w:tab w:val="left" w:pos="916"/>
+          <w:tab w:val="left" w:pos="1832"/>
+          <w:tab w:val="left" w:pos="2748"/>
+          <w:tab w:val="left" w:pos="3664"/>
+          <w:tab w:val="left" w:pos="4580"/>
+          <w:tab w:val="left" w:pos="5496"/>
+          <w:tab w:val="left" w:pos="6412"/>
+          <w:tab w:val="left" w:pos="7328"/>
+          <w:tab w:val="left" w:pos="8244"/>
+          <w:tab w:val="left" w:pos="9160"/>
+          <w:tab w:val="left" w:pos="10076"/>
+          <w:tab w:val="left" w:pos="10992"/>
+          <w:tab w:val="left" w:pos="11908"/>
+          <w:tab w:val="left" w:pos="12824"/>
+          <w:tab w:val="left" w:pos="13740"/>
+          <w:tab w:val="left" w:pos="14656"/>
+        </w:tabs>
+        <w:wordWrap w:val="0"/>
+        <w:spacing w:after="0" w:line="240" w:lineRule="auto"/>
+        <w:jc w:val="left"/>
+        <w:rPr>
+          <w:rFonts w:ascii="Consolas" w:eastAsia="Times New Roman" w:hAnsi="Consolas" w:cs="Courier New"/>
+          <w:color w:val="9DA5B4"/>
+          <w:sz w:val="17"/>
+          <w:szCs w:val="17"/>
+          <w:lang w:eastAsia="es-CL"/>
+        </w:rPr>
+      </w:pPr>
+      <w:r>
+        <w:rPr>
+          <w:rFonts w:ascii="Consolas" w:eastAsia="Times New Roman" w:hAnsi="Consolas" w:cs="Courier New"/>
+          <w:color w:val="9DA5B4"/>
+          <w:sz w:val="17"/>
+          <w:szCs w:val="17"/>
+          <w:lang w:eastAsia="es-CL"/>
+        </w:rPr>
+        <w:t xml:space="preserve">la columna </w:t>
+      </w:r>
+      <w:proofErr w:type="spellStart"/>
+      <w:r>
+        <w:rPr>
+          <w:rFonts w:ascii="Consolas" w:eastAsia="Times New Roman" w:hAnsi="Consolas" w:cs="Courier New"/>
+          <w:color w:val="9DA5B4"/>
+          <w:sz w:val="17"/>
+          <w:szCs w:val="17"/>
+          <w:lang w:eastAsia="es-CL"/>
+        </w:rPr>
+        <w:t>Quantity</w:t>
+      </w:r>
+      <w:proofErr w:type="spellEnd"/>
+      <w:r>
+        <w:rPr>
+          <w:rFonts w:ascii="Consolas" w:eastAsia="Times New Roman" w:hAnsi="Consolas" w:cs="Courier New"/>
+          <w:color w:val="9DA5B4"/>
+          <w:sz w:val="17"/>
+          <w:szCs w:val="17"/>
+          <w:lang w:eastAsia="es-CL"/>
+        </w:rPr>
+        <w:t xml:space="preserve"> tiene un </w:t>
+      </w:r>
+      <w:proofErr w:type="spellStart"/>
+      <w:r>
+        <w:rPr>
+          <w:rFonts w:ascii="Consolas" w:eastAsia="Times New Roman" w:hAnsi="Consolas" w:cs="Courier New"/>
+          <w:color w:val="9DA5B4"/>
+          <w:sz w:val="17"/>
+          <w:szCs w:val="17"/>
+          <w:lang w:eastAsia="es-CL"/>
+        </w:rPr>
+        <w:t>m</w:t>
+      </w:r>
+      <w:r>
+        <w:rPr>
+          <w:rFonts w:ascii="Tahoma" w:eastAsia="Times New Roman" w:hAnsi="Tahoma" w:cs="Tahoma"/>
+          <w:color w:val="9DA5B4"/>
+          <w:sz w:val="17"/>
+          <w:szCs w:val="17"/>
+          <w:lang w:eastAsia="es-CL"/>
+        </w:rPr>
+        <w:t>�</w:t>
+      </w:r>
+      <w:r>
+        <w:rPr>
+          <w:rFonts w:ascii="Consolas" w:eastAsia="Times New Roman" w:hAnsi="Consolas" w:cs="Courier New"/>
+          <w:color w:val="9DA5B4"/>
+          <w:sz w:val="17"/>
+          <w:szCs w:val="17"/>
+          <w:lang w:eastAsia="es-CL"/>
+        </w:rPr>
+        <w:t>ximo</w:t>
+      </w:r>
+      <w:proofErr w:type="spellEnd"/>
+      <w:r>
+        <w:rPr>
+          <w:rFonts w:ascii="Consolas" w:eastAsia="Times New Roman" w:hAnsi="Consolas" w:cs="Courier New"/>
+          <w:color w:val="9DA5B4"/>
+          <w:sz w:val="17"/>
+          <w:szCs w:val="17"/>
+          <w:lang w:eastAsia="es-CL"/>
+        </w:rPr>
+        <w:t xml:space="preserve"> de =  80995 </w:t>
+      </w:r>
+    </w:p>
+    <w:p>
+      <w:pPr>
+        <w:shd w:val="clear" w:color="auto" w:fill="21252B"/>
+        <w:tabs>
+          <w:tab w:val="left" w:pos="916"/>
+          <w:tab w:val="left" w:pos="1832"/>
+          <w:tab w:val="left" w:pos="2748"/>
+          <w:tab w:val="left" w:pos="3664"/>
+          <w:tab w:val="left" w:pos="4580"/>
+          <w:tab w:val="left" w:pos="5496"/>
+          <w:tab w:val="left" w:pos="6412"/>
+          <w:tab w:val="left" w:pos="7328"/>
+          <w:tab w:val="left" w:pos="8244"/>
+          <w:tab w:val="left" w:pos="9160"/>
+          <w:tab w:val="left" w:pos="10076"/>
+          <w:tab w:val="left" w:pos="10992"/>
+          <w:tab w:val="left" w:pos="11908"/>
+          <w:tab w:val="left" w:pos="12824"/>
+          <w:tab w:val="left" w:pos="13740"/>
+          <w:tab w:val="left" w:pos="14656"/>
+        </w:tabs>
+        <w:wordWrap w:val="0"/>
+        <w:spacing w:after="0" w:line="240" w:lineRule="auto"/>
+        <w:jc w:val="left"/>
+        <w:rPr>
+          <w:rFonts w:ascii="Consolas" w:eastAsia="Times New Roman" w:hAnsi="Consolas" w:cs="Courier New"/>
+          <w:color w:val="9DA5B4"/>
+          <w:sz w:val="17"/>
+          <w:szCs w:val="17"/>
+          <w:lang w:eastAsia="es-CL"/>
+        </w:rPr>
+      </w:pPr>
+      <w:r>
+        <w:rPr>
+          <w:rFonts w:ascii="Consolas" w:eastAsia="Times New Roman" w:hAnsi="Consolas" w:cs="Courier New"/>
+          <w:color w:val="9DA5B4"/>
+          <w:sz w:val="17"/>
+          <w:szCs w:val="17"/>
+          <w:lang w:eastAsia="es-CL"/>
+        </w:rPr>
+        <w:t xml:space="preserve">la columna </w:t>
+      </w:r>
+      <w:proofErr w:type="spellStart"/>
+      <w:r>
+        <w:rPr>
+          <w:rFonts w:ascii="Consolas" w:eastAsia="Times New Roman" w:hAnsi="Consolas" w:cs="Courier New"/>
+          <w:color w:val="9DA5B4"/>
+          <w:sz w:val="17"/>
+          <w:szCs w:val="17"/>
+          <w:lang w:eastAsia="es-CL"/>
+        </w:rPr>
+        <w:t>Quantity</w:t>
+      </w:r>
+      <w:proofErr w:type="spellEnd"/>
+      <w:r>
+        <w:rPr>
+          <w:rFonts w:ascii="Consolas" w:eastAsia="Times New Roman" w:hAnsi="Consolas" w:cs="Courier New"/>
+          <w:color w:val="9DA5B4"/>
+          <w:sz w:val="17"/>
+          <w:szCs w:val="17"/>
+          <w:lang w:eastAsia="es-CL"/>
+        </w:rPr>
+        <w:t xml:space="preserve"> tiene un </w:t>
+      </w:r>
+      <w:proofErr w:type="spellStart"/>
+      <w:r>
+        <w:rPr>
+          <w:rFonts w:ascii="Consolas" w:eastAsia="Times New Roman" w:hAnsi="Consolas" w:cs="Courier New"/>
+          <w:color w:val="9DA5B4"/>
+          <w:sz w:val="17"/>
+          <w:szCs w:val="17"/>
+          <w:lang w:eastAsia="es-CL"/>
+        </w:rPr>
+        <w:t>m</w:t>
+      </w:r>
+      <w:r>
+        <w:rPr>
+          <w:rFonts w:ascii="Tahoma" w:eastAsia="Times New Roman" w:hAnsi="Tahoma" w:cs="Tahoma"/>
+          <w:color w:val="9DA5B4"/>
+          <w:sz w:val="17"/>
+          <w:szCs w:val="17"/>
+          <w:lang w:eastAsia="es-CL"/>
+        </w:rPr>
+        <w:t>�</w:t>
+      </w:r>
+      <w:r>
+        <w:rPr>
+          <w:rFonts w:ascii="Consolas" w:eastAsia="Times New Roman" w:hAnsi="Consolas" w:cs="Courier New"/>
+          <w:color w:val="9DA5B4"/>
+          <w:sz w:val="17"/>
+          <w:szCs w:val="17"/>
+          <w:lang w:eastAsia="es-CL"/>
+        </w:rPr>
+        <w:t>nimo</w:t>
+      </w:r>
+      <w:proofErr w:type="spellEnd"/>
+      <w:r>
+        <w:rPr>
+          <w:rFonts w:ascii="Consolas" w:eastAsia="Times New Roman" w:hAnsi="Consolas" w:cs="Courier New"/>
+          <w:color w:val="9DA5B4"/>
+          <w:sz w:val="17"/>
+          <w:szCs w:val="17"/>
+          <w:lang w:eastAsia="es-CL"/>
+        </w:rPr>
+        <w:t xml:space="preserve"> de =  -80995 </w:t>
+      </w:r>
+    </w:p>
+    <w:p>
+      <w:pPr>
+        <w:shd w:val="clear" w:color="auto" w:fill="21252B"/>
+        <w:tabs>
+          <w:tab w:val="left" w:pos="916"/>
+          <w:tab w:val="left" w:pos="1832"/>
+          <w:tab w:val="left" w:pos="2748"/>
+          <w:tab w:val="left" w:pos="3664"/>
+          <w:tab w:val="left" w:pos="4580"/>
+          <w:tab w:val="left" w:pos="5496"/>
+          <w:tab w:val="left" w:pos="6412"/>
+          <w:tab w:val="left" w:pos="7328"/>
+          <w:tab w:val="left" w:pos="8244"/>
+          <w:tab w:val="left" w:pos="9160"/>
+          <w:tab w:val="left" w:pos="10076"/>
+          <w:tab w:val="left" w:pos="10992"/>
+          <w:tab w:val="left" w:pos="11908"/>
+          <w:tab w:val="left" w:pos="12824"/>
+          <w:tab w:val="left" w:pos="13740"/>
+          <w:tab w:val="left" w:pos="14656"/>
+        </w:tabs>
+        <w:wordWrap w:val="0"/>
+        <w:spacing w:after="0" w:line="240" w:lineRule="auto"/>
+        <w:jc w:val="left"/>
+        <w:rPr>
+          <w:rFonts w:ascii="Consolas" w:eastAsia="Times New Roman" w:hAnsi="Consolas" w:cs="Courier New"/>
+          <w:color w:val="9DA5B4"/>
+          <w:sz w:val="17"/>
+          <w:szCs w:val="17"/>
+          <w:lang w:eastAsia="es-CL"/>
+        </w:rPr>
+      </w:pPr>
+      <w:r>
+        <w:rPr>
+          <w:rFonts w:ascii="Consolas" w:eastAsia="Times New Roman" w:hAnsi="Consolas" w:cs="Courier New"/>
+          <w:color w:val="9DA5B4"/>
+          <w:sz w:val="17"/>
+          <w:szCs w:val="17"/>
+          <w:lang w:eastAsia="es-CL"/>
+        </w:rPr>
+        <w:t>-----------------------------------------------------------------------------</w:t>
+      </w:r>
+    </w:p>
+    <w:p>
+      <w:pPr>
+        <w:shd w:val="clear" w:color="auto" w:fill="21252B"/>
+        <w:tabs>
+          <w:tab w:val="left" w:pos="916"/>
+          <w:tab w:val="left" w:pos="1832"/>
+          <w:tab w:val="left" w:pos="2748"/>
+          <w:tab w:val="left" w:pos="3664"/>
+          <w:tab w:val="left" w:pos="4580"/>
+          <w:tab w:val="left" w:pos="5496"/>
+          <w:tab w:val="left" w:pos="6412"/>
+          <w:tab w:val="left" w:pos="7328"/>
+          <w:tab w:val="left" w:pos="8244"/>
+          <w:tab w:val="left" w:pos="9160"/>
+          <w:tab w:val="left" w:pos="10076"/>
+          <w:tab w:val="left" w:pos="10992"/>
+          <w:tab w:val="left" w:pos="11908"/>
+          <w:tab w:val="left" w:pos="12824"/>
+          <w:tab w:val="left" w:pos="13740"/>
+          <w:tab w:val="left" w:pos="14656"/>
+        </w:tabs>
+        <w:wordWrap w:val="0"/>
+        <w:spacing w:after="0" w:line="240" w:lineRule="auto"/>
+        <w:jc w:val="left"/>
+        <w:rPr>
+          <w:rFonts w:ascii="Consolas" w:eastAsia="Times New Roman" w:hAnsi="Consolas" w:cs="Courier New"/>
+          <w:color w:val="9DA5B4"/>
+          <w:sz w:val="17"/>
+          <w:szCs w:val="17"/>
+          <w:lang w:eastAsia="es-CL"/>
+        </w:rPr>
+      </w:pPr>
+      <w:r>
+        <w:rPr>
+          <w:rFonts w:ascii="Consolas" w:eastAsia="Times New Roman" w:hAnsi="Consolas" w:cs="Courier New"/>
+          <w:color w:val="9DA5B4"/>
+          <w:sz w:val="17"/>
+          <w:szCs w:val="17"/>
+          <w:lang w:eastAsia="es-CL"/>
+        </w:rPr>
+        <w:t xml:space="preserve">la columna </w:t>
+      </w:r>
+      <w:proofErr w:type="spellStart"/>
+      <w:r>
+        <w:rPr>
+          <w:rFonts w:ascii="Consolas" w:eastAsia="Times New Roman" w:hAnsi="Consolas" w:cs="Courier New"/>
+          <w:color w:val="9DA5B4"/>
+          <w:sz w:val="17"/>
+          <w:szCs w:val="17"/>
+          <w:lang w:eastAsia="es-CL"/>
+        </w:rPr>
+        <w:t>UnitPrice</w:t>
+      </w:r>
+      <w:proofErr w:type="spellEnd"/>
+      <w:r>
+        <w:rPr>
+          <w:rFonts w:ascii="Consolas" w:eastAsia="Times New Roman" w:hAnsi="Consolas" w:cs="Courier New"/>
+          <w:color w:val="9DA5B4"/>
+          <w:sz w:val="17"/>
+          <w:szCs w:val="17"/>
+          <w:lang w:eastAsia="es-CL"/>
+        </w:rPr>
+        <w:t xml:space="preserve"> tiene un promedio de =  4.611113626088513 </w:t>
+      </w:r>
+    </w:p>
+    <w:p>
+      <w:pPr>
+        <w:shd w:val="clear" w:color="auto" w:fill="21252B"/>
+        <w:tabs>
+          <w:tab w:val="left" w:pos="916"/>
+          <w:tab w:val="left" w:pos="1832"/>
+          <w:tab w:val="left" w:pos="2748"/>
+          <w:tab w:val="left" w:pos="3664"/>
+          <w:tab w:val="left" w:pos="4580"/>
+          <w:tab w:val="left" w:pos="5496"/>
+          <w:tab w:val="left" w:pos="6412"/>
+          <w:tab w:val="left" w:pos="7328"/>
+          <w:tab w:val="left" w:pos="8244"/>
+          <w:tab w:val="left" w:pos="9160"/>
+          <w:tab w:val="left" w:pos="10076"/>
+          <w:tab w:val="left" w:pos="10992"/>
+          <w:tab w:val="left" w:pos="11908"/>
+          <w:tab w:val="left" w:pos="12824"/>
+          <w:tab w:val="left" w:pos="13740"/>
+          <w:tab w:val="left" w:pos="14656"/>
+        </w:tabs>
+        <w:wordWrap w:val="0"/>
+        <w:spacing w:after="0" w:line="240" w:lineRule="auto"/>
+        <w:jc w:val="left"/>
+        <w:rPr>
+          <w:rFonts w:ascii="Consolas" w:eastAsia="Times New Roman" w:hAnsi="Consolas" w:cs="Courier New"/>
+          <w:color w:val="9DA5B4"/>
+          <w:sz w:val="17"/>
+          <w:szCs w:val="17"/>
+          <w:lang w:eastAsia="es-CL"/>
+        </w:rPr>
+      </w:pPr>
+      <w:r>
+        <w:rPr>
+          <w:rFonts w:ascii="Consolas" w:eastAsia="Times New Roman" w:hAnsi="Consolas" w:cs="Courier New"/>
+          <w:color w:val="9DA5B4"/>
+          <w:sz w:val="17"/>
+          <w:szCs w:val="17"/>
+          <w:lang w:eastAsia="es-CL"/>
+        </w:rPr>
+        <w:t xml:space="preserve">la columna </w:t>
+      </w:r>
+      <w:proofErr w:type="spellStart"/>
+      <w:r>
+        <w:rPr>
+          <w:rFonts w:ascii="Consolas" w:eastAsia="Times New Roman" w:hAnsi="Consolas" w:cs="Courier New"/>
+          <w:color w:val="9DA5B4"/>
+          <w:sz w:val="17"/>
+          <w:szCs w:val="17"/>
+          <w:lang w:eastAsia="es-CL"/>
+        </w:rPr>
+        <w:t>UnitPrice</w:t>
+      </w:r>
+      <w:proofErr w:type="spellEnd"/>
+      <w:r>
+        <w:rPr>
+          <w:rFonts w:ascii="Consolas" w:eastAsia="Times New Roman" w:hAnsi="Consolas" w:cs="Courier New"/>
+          <w:color w:val="9DA5B4"/>
+          <w:sz w:val="17"/>
+          <w:szCs w:val="17"/>
+          <w:lang w:eastAsia="es-CL"/>
+        </w:rPr>
+        <w:t xml:space="preserve"> tiene un mediana de =  2.08 </w:t>
+      </w:r>
+    </w:p>
+    <w:p>
+      <w:pPr>
+        <w:shd w:val="clear" w:color="auto" w:fill="21252B"/>
+        <w:tabs>
+          <w:tab w:val="left" w:pos="916"/>
+          <w:tab w:val="left" w:pos="1832"/>
+          <w:tab w:val="left" w:pos="2748"/>
+          <w:tab w:val="left" w:pos="3664"/>
+          <w:tab w:val="left" w:pos="4580"/>
+          <w:tab w:val="left" w:pos="5496"/>
+          <w:tab w:val="left" w:pos="6412"/>
+          <w:tab w:val="left" w:pos="7328"/>
+          <w:tab w:val="left" w:pos="8244"/>
+          <w:tab w:val="left" w:pos="9160"/>
+          <w:tab w:val="left" w:pos="10076"/>
+          <w:tab w:val="left" w:pos="10992"/>
+          <w:tab w:val="left" w:pos="11908"/>
+          <w:tab w:val="left" w:pos="12824"/>
+          <w:tab w:val="left" w:pos="13740"/>
+          <w:tab w:val="left" w:pos="14656"/>
+        </w:tabs>
+        <w:wordWrap w:val="0"/>
+        <w:spacing w:after="0" w:line="240" w:lineRule="auto"/>
+        <w:jc w:val="left"/>
+        <w:rPr>
+          <w:rFonts w:ascii="Consolas" w:eastAsia="Times New Roman" w:hAnsi="Consolas" w:cs="Courier New"/>
+          <w:color w:val="9DA5B4"/>
+          <w:sz w:val="17"/>
+          <w:szCs w:val="17"/>
+          <w:lang w:eastAsia="es-CL"/>
+        </w:rPr>
+      </w:pPr>
+      <w:r>
+        <w:rPr>
+          <w:rFonts w:ascii="Consolas" w:eastAsia="Times New Roman" w:hAnsi="Consolas" w:cs="Courier New"/>
+          <w:color w:val="9DA5B4"/>
+          <w:sz w:val="17"/>
+          <w:szCs w:val="17"/>
+          <w:lang w:eastAsia="es-CL"/>
+        </w:rPr>
+        <w:t xml:space="preserve">la columna </w:t>
+      </w:r>
+      <w:proofErr w:type="spellStart"/>
+      <w:r>
+        <w:rPr>
+          <w:rFonts w:ascii="Consolas" w:eastAsia="Times New Roman" w:hAnsi="Consolas" w:cs="Courier New"/>
+          <w:color w:val="9DA5B4"/>
+          <w:sz w:val="17"/>
+          <w:szCs w:val="17"/>
+          <w:lang w:eastAsia="es-CL"/>
+        </w:rPr>
+        <w:t>UnitPrice</w:t>
+      </w:r>
+      <w:proofErr w:type="spellEnd"/>
+      <w:r>
+        <w:rPr>
+          <w:rFonts w:ascii="Consolas" w:eastAsia="Times New Roman" w:hAnsi="Consolas" w:cs="Courier New"/>
+          <w:color w:val="9DA5B4"/>
+          <w:sz w:val="17"/>
+          <w:szCs w:val="17"/>
+          <w:lang w:eastAsia="es-CL"/>
+        </w:rPr>
+        <w:t xml:space="preserve"> tiene una </w:t>
+      </w:r>
+      <w:proofErr w:type="spellStart"/>
+      <w:r>
+        <w:rPr>
+          <w:rFonts w:ascii="Consolas" w:eastAsia="Times New Roman" w:hAnsi="Consolas" w:cs="Courier New"/>
+          <w:color w:val="9DA5B4"/>
+          <w:sz w:val="17"/>
+          <w:szCs w:val="17"/>
+          <w:lang w:eastAsia="es-CL"/>
+        </w:rPr>
+        <w:t>desviaci</w:t>
+      </w:r>
+      <w:r>
+        <w:rPr>
+          <w:rFonts w:ascii="Tahoma" w:eastAsia="Times New Roman" w:hAnsi="Tahoma" w:cs="Tahoma"/>
+          <w:color w:val="9DA5B4"/>
+          <w:sz w:val="17"/>
+          <w:szCs w:val="17"/>
+          <w:lang w:eastAsia="es-CL"/>
+        </w:rPr>
+        <w:t>�</w:t>
+      </w:r>
+      <w:r>
+        <w:rPr>
+          <w:rFonts w:ascii="Consolas" w:eastAsia="Times New Roman" w:hAnsi="Consolas" w:cs="Courier New"/>
+          <w:color w:val="9DA5B4"/>
+          <w:sz w:val="17"/>
+          <w:szCs w:val="17"/>
+          <w:lang w:eastAsia="es-CL"/>
+        </w:rPr>
+        <w:t>n</w:t>
+      </w:r>
+      <w:proofErr w:type="spellEnd"/>
+      <w:r>
+        <w:rPr>
+          <w:rFonts w:ascii="Consolas" w:eastAsia="Times New Roman" w:hAnsi="Consolas" w:cs="Courier New"/>
+          <w:color w:val="9DA5B4"/>
+          <w:sz w:val="17"/>
+          <w:szCs w:val="17"/>
+          <w:lang w:eastAsia="es-CL"/>
+        </w:rPr>
+        <w:t xml:space="preserve"> </w:t>
+      </w:r>
+      <w:proofErr w:type="spellStart"/>
+      <w:r>
+        <w:rPr>
+          <w:rFonts w:ascii="Consolas" w:eastAsia="Times New Roman" w:hAnsi="Consolas" w:cs="Courier New"/>
+          <w:color w:val="9DA5B4"/>
+          <w:sz w:val="17"/>
+          <w:szCs w:val="17"/>
+          <w:lang w:eastAsia="es-CL"/>
+        </w:rPr>
+        <w:t>estandar</w:t>
+      </w:r>
+      <w:proofErr w:type="spellEnd"/>
+      <w:r>
+        <w:rPr>
+          <w:rFonts w:ascii="Consolas" w:eastAsia="Times New Roman" w:hAnsi="Consolas" w:cs="Courier New"/>
+          <w:color w:val="9DA5B4"/>
+          <w:sz w:val="17"/>
+          <w:szCs w:val="17"/>
+          <w:lang w:eastAsia="es-CL"/>
+        </w:rPr>
+        <w:t xml:space="preserve">  de =  96.75985306117938 </w:t>
+      </w:r>
+    </w:p>
+    <w:p>
+      <w:pPr>
+        <w:shd w:val="clear" w:color="auto" w:fill="21252B"/>
+        <w:tabs>
+          <w:tab w:val="left" w:pos="916"/>
+          <w:tab w:val="left" w:pos="1832"/>
+          <w:tab w:val="left" w:pos="2748"/>
+          <w:tab w:val="left" w:pos="3664"/>
+          <w:tab w:val="left" w:pos="4580"/>
+          <w:tab w:val="left" w:pos="5496"/>
+          <w:tab w:val="left" w:pos="6412"/>
+          <w:tab w:val="left" w:pos="7328"/>
+          <w:tab w:val="left" w:pos="8244"/>
+          <w:tab w:val="left" w:pos="9160"/>
+          <w:tab w:val="left" w:pos="10076"/>
+          <w:tab w:val="left" w:pos="10992"/>
+          <w:tab w:val="left" w:pos="11908"/>
+          <w:tab w:val="left" w:pos="12824"/>
+          <w:tab w:val="left" w:pos="13740"/>
+          <w:tab w:val="left" w:pos="14656"/>
+        </w:tabs>
+        <w:wordWrap w:val="0"/>
+        <w:spacing w:after="0" w:line="240" w:lineRule="auto"/>
+        <w:jc w:val="left"/>
+        <w:rPr>
+          <w:rFonts w:ascii="Consolas" w:eastAsia="Times New Roman" w:hAnsi="Consolas" w:cs="Courier New"/>
+          <w:color w:val="9DA5B4"/>
+          <w:sz w:val="17"/>
+          <w:szCs w:val="17"/>
+          <w:lang w:eastAsia="es-CL"/>
+        </w:rPr>
+      </w:pPr>
+      <w:r>
+        <w:rPr>
+          <w:rFonts w:ascii="Consolas" w:eastAsia="Times New Roman" w:hAnsi="Consolas" w:cs="Courier New"/>
+          <w:color w:val="9DA5B4"/>
+          <w:sz w:val="17"/>
+          <w:szCs w:val="17"/>
+          <w:lang w:eastAsia="es-CL"/>
+        </w:rPr>
+        <w:t xml:space="preserve">la columna </w:t>
+      </w:r>
+      <w:proofErr w:type="spellStart"/>
+      <w:r>
+        <w:rPr>
+          <w:rFonts w:ascii="Consolas" w:eastAsia="Times New Roman" w:hAnsi="Consolas" w:cs="Courier New"/>
+          <w:color w:val="9DA5B4"/>
+          <w:sz w:val="17"/>
+          <w:szCs w:val="17"/>
+          <w:lang w:eastAsia="es-CL"/>
+        </w:rPr>
+        <w:t>UnitPrice</w:t>
+      </w:r>
+      <w:proofErr w:type="spellEnd"/>
+      <w:r>
+        <w:rPr>
+          <w:rFonts w:ascii="Consolas" w:eastAsia="Times New Roman" w:hAnsi="Consolas" w:cs="Courier New"/>
+          <w:color w:val="9DA5B4"/>
+          <w:sz w:val="17"/>
+          <w:szCs w:val="17"/>
+          <w:lang w:eastAsia="es-CL"/>
+        </w:rPr>
+        <w:t xml:space="preserve"> tiene un </w:t>
+      </w:r>
+      <w:proofErr w:type="spellStart"/>
+      <w:r>
+        <w:rPr>
+          <w:rFonts w:ascii="Consolas" w:eastAsia="Times New Roman" w:hAnsi="Consolas" w:cs="Courier New"/>
+          <w:color w:val="9DA5B4"/>
+          <w:sz w:val="17"/>
+          <w:szCs w:val="17"/>
+          <w:lang w:eastAsia="es-CL"/>
+        </w:rPr>
+        <w:t>m</w:t>
+      </w:r>
+      <w:r>
+        <w:rPr>
+          <w:rFonts w:ascii="Tahoma" w:eastAsia="Times New Roman" w:hAnsi="Tahoma" w:cs="Tahoma"/>
+          <w:color w:val="9DA5B4"/>
+          <w:sz w:val="17"/>
+          <w:szCs w:val="17"/>
+          <w:lang w:eastAsia="es-CL"/>
+        </w:rPr>
+        <w:t>�</w:t>
+      </w:r>
+      <w:r>
+        <w:rPr>
+          <w:rFonts w:ascii="Consolas" w:eastAsia="Times New Roman" w:hAnsi="Consolas" w:cs="Courier New"/>
+          <w:color w:val="9DA5B4"/>
+          <w:sz w:val="17"/>
+          <w:szCs w:val="17"/>
+          <w:lang w:eastAsia="es-CL"/>
+        </w:rPr>
+        <w:t>ximo</w:t>
+      </w:r>
+      <w:proofErr w:type="spellEnd"/>
+      <w:r>
+        <w:rPr>
+          <w:rFonts w:ascii="Consolas" w:eastAsia="Times New Roman" w:hAnsi="Consolas" w:cs="Courier New"/>
+          <w:color w:val="9DA5B4"/>
+          <w:sz w:val="17"/>
+          <w:szCs w:val="17"/>
+          <w:lang w:eastAsia="es-CL"/>
+        </w:rPr>
+        <w:t xml:space="preserve"> de =  38970.0 </w:t>
+      </w:r>
+    </w:p>
+    <w:p>
+      <w:pPr>
+        <w:shd w:val="clear" w:color="auto" w:fill="21252B"/>
+        <w:tabs>
+          <w:tab w:val="left" w:pos="916"/>
+          <w:tab w:val="left" w:pos="1832"/>
+          <w:tab w:val="left" w:pos="2748"/>
+          <w:tab w:val="left" w:pos="3664"/>
+          <w:tab w:val="left" w:pos="4580"/>
+          <w:tab w:val="left" w:pos="5496"/>
+          <w:tab w:val="left" w:pos="6412"/>
+          <w:tab w:val="left" w:pos="7328"/>
+          <w:tab w:val="left" w:pos="8244"/>
+          <w:tab w:val="left" w:pos="9160"/>
+          <w:tab w:val="left" w:pos="10076"/>
+          <w:tab w:val="left" w:pos="10992"/>
+          <w:tab w:val="left" w:pos="11908"/>
+          <w:tab w:val="left" w:pos="12824"/>
+          <w:tab w:val="left" w:pos="13740"/>
+          <w:tab w:val="left" w:pos="14656"/>
+        </w:tabs>
+        <w:wordWrap w:val="0"/>
+        <w:spacing w:after="0" w:line="240" w:lineRule="auto"/>
+        <w:jc w:val="left"/>
+        <w:rPr>
+          <w:rFonts w:ascii="Consolas" w:eastAsia="Times New Roman" w:hAnsi="Consolas" w:cs="Courier New"/>
+          <w:color w:val="9DA5B4"/>
+          <w:sz w:val="17"/>
+          <w:szCs w:val="17"/>
+          <w:lang w:eastAsia="es-CL"/>
+        </w:rPr>
+      </w:pPr>
+      <w:r>
+        <w:rPr>
+          <w:rFonts w:ascii="Consolas" w:eastAsia="Times New Roman" w:hAnsi="Consolas" w:cs="Courier New"/>
+          <w:color w:val="9DA5B4"/>
+          <w:sz w:val="17"/>
+          <w:szCs w:val="17"/>
+          <w:lang w:eastAsia="es-CL"/>
+        </w:rPr>
+        <w:t xml:space="preserve">la columna </w:t>
+      </w:r>
+      <w:proofErr w:type="spellStart"/>
+      <w:r>
+        <w:rPr>
+          <w:rFonts w:ascii="Consolas" w:eastAsia="Times New Roman" w:hAnsi="Consolas" w:cs="Courier New"/>
+          <w:color w:val="9DA5B4"/>
+          <w:sz w:val="17"/>
+          <w:szCs w:val="17"/>
+          <w:lang w:eastAsia="es-CL"/>
+        </w:rPr>
+        <w:t>UnitPrice</w:t>
+      </w:r>
+      <w:proofErr w:type="spellEnd"/>
+      <w:r>
+        <w:rPr>
+          <w:rFonts w:ascii="Consolas" w:eastAsia="Times New Roman" w:hAnsi="Consolas" w:cs="Courier New"/>
+          <w:color w:val="9DA5B4"/>
+          <w:sz w:val="17"/>
+          <w:szCs w:val="17"/>
+          <w:lang w:eastAsia="es-CL"/>
+        </w:rPr>
+        <w:t xml:space="preserve"> tiene un </w:t>
+      </w:r>
+      <w:proofErr w:type="spellStart"/>
+      <w:r>
+        <w:rPr>
+          <w:rFonts w:ascii="Consolas" w:eastAsia="Times New Roman" w:hAnsi="Consolas" w:cs="Courier New"/>
+          <w:color w:val="9DA5B4"/>
+          <w:sz w:val="17"/>
+          <w:szCs w:val="17"/>
+          <w:lang w:eastAsia="es-CL"/>
+        </w:rPr>
+        <w:t>m</w:t>
+      </w:r>
+      <w:r>
+        <w:rPr>
+          <w:rFonts w:ascii="Tahoma" w:eastAsia="Times New Roman" w:hAnsi="Tahoma" w:cs="Tahoma"/>
+          <w:color w:val="9DA5B4"/>
+          <w:sz w:val="17"/>
+          <w:szCs w:val="17"/>
+          <w:lang w:eastAsia="es-CL"/>
+        </w:rPr>
+        <w:t>�</w:t>
+      </w:r>
+      <w:r>
+        <w:rPr>
+          <w:rFonts w:ascii="Consolas" w:eastAsia="Times New Roman" w:hAnsi="Consolas" w:cs="Courier New"/>
+          <w:color w:val="9DA5B4"/>
+          <w:sz w:val="17"/>
+          <w:szCs w:val="17"/>
+          <w:lang w:eastAsia="es-CL"/>
+        </w:rPr>
+        <w:t>nimo</w:t>
+      </w:r>
+      <w:proofErr w:type="spellEnd"/>
+      <w:r>
+        <w:rPr>
+          <w:rFonts w:ascii="Consolas" w:eastAsia="Times New Roman" w:hAnsi="Consolas" w:cs="Courier New"/>
+          <w:color w:val="9DA5B4"/>
+          <w:sz w:val="17"/>
+          <w:szCs w:val="17"/>
+          <w:lang w:eastAsia="es-CL"/>
+        </w:rPr>
+        <w:t xml:space="preserve"> de =  -11062.06 </w:t>
+      </w:r>
+    </w:p>
+    <w:p>
+      <w:pPr>
+        <w:shd w:val="clear" w:color="auto" w:fill="21252B"/>
+        <w:tabs>
+          <w:tab w:val="left" w:pos="916"/>
+          <w:tab w:val="left" w:pos="1832"/>
+          <w:tab w:val="left" w:pos="2748"/>
+          <w:tab w:val="left" w:pos="3664"/>
+          <w:tab w:val="left" w:pos="4580"/>
+          <w:tab w:val="left" w:pos="5496"/>
+          <w:tab w:val="left" w:pos="6412"/>
+          <w:tab w:val="left" w:pos="7328"/>
+          <w:tab w:val="left" w:pos="8244"/>
+          <w:tab w:val="left" w:pos="9160"/>
+          <w:tab w:val="left" w:pos="10076"/>
+          <w:tab w:val="left" w:pos="10992"/>
+          <w:tab w:val="left" w:pos="11908"/>
+          <w:tab w:val="left" w:pos="12824"/>
+          <w:tab w:val="left" w:pos="13740"/>
+          <w:tab w:val="left" w:pos="14656"/>
+        </w:tabs>
+        <w:wordWrap w:val="0"/>
+        <w:spacing w:after="0" w:line="240" w:lineRule="auto"/>
+        <w:jc w:val="left"/>
+        <w:rPr>
+          <w:rFonts w:ascii="Consolas" w:eastAsia="Times New Roman" w:hAnsi="Consolas" w:cs="Courier New"/>
+          <w:color w:val="9DA5B4"/>
+          <w:sz w:val="17"/>
+          <w:szCs w:val="17"/>
+          <w:lang w:eastAsia="es-CL"/>
+        </w:rPr>
+      </w:pPr>
+      <w:r>
+        <w:rPr>
+          <w:rFonts w:ascii="Consolas" w:eastAsia="Times New Roman" w:hAnsi="Consolas" w:cs="Courier New"/>
+          <w:color w:val="9DA5B4"/>
+          <w:sz w:val="17"/>
+          <w:szCs w:val="17"/>
+          <w:lang w:eastAsia="es-CL"/>
+        </w:rPr>
+        <w:t>-----------------------------------------------------------------------------</w:t>
+      </w:r>
+    </w:p>
+    <w:p>
+      <w:pPr>
+        <w:shd w:val="clear" w:color="auto" w:fill="21252B"/>
+        <w:tabs>
+          <w:tab w:val="left" w:pos="916"/>
+          <w:tab w:val="left" w:pos="1832"/>
+          <w:tab w:val="left" w:pos="2748"/>
+          <w:tab w:val="left" w:pos="3664"/>
+          <w:tab w:val="left" w:pos="4580"/>
+          <w:tab w:val="left" w:pos="5496"/>
+          <w:tab w:val="left" w:pos="6412"/>
+          <w:tab w:val="left" w:pos="7328"/>
+          <w:tab w:val="left" w:pos="8244"/>
+          <w:tab w:val="left" w:pos="9160"/>
+          <w:tab w:val="left" w:pos="10076"/>
+          <w:tab w:val="left" w:pos="10992"/>
+          <w:tab w:val="left" w:pos="11908"/>
+          <w:tab w:val="left" w:pos="12824"/>
+          <w:tab w:val="left" w:pos="13740"/>
+          <w:tab w:val="left" w:pos="14656"/>
+        </w:tabs>
+        <w:wordWrap w:val="0"/>
+        <w:spacing w:after="0" w:line="240" w:lineRule="auto"/>
+        <w:jc w:val="left"/>
+        <w:rPr>
+          <w:rFonts w:ascii="Consolas" w:eastAsia="Times New Roman" w:hAnsi="Consolas" w:cs="Courier New"/>
+          <w:color w:val="9DA5B4"/>
+          <w:sz w:val="17"/>
+          <w:szCs w:val="17"/>
+          <w:lang w:eastAsia="es-CL"/>
+        </w:rPr>
+      </w:pPr>
+      <w:r>
+        <w:rPr>
+          <w:rFonts w:ascii="Consolas" w:eastAsia="Times New Roman" w:hAnsi="Consolas" w:cs="Courier New"/>
+          <w:color w:val="9DA5B4"/>
+          <w:sz w:val="17"/>
+          <w:szCs w:val="17"/>
+          <w:lang w:eastAsia="es-CL"/>
+        </w:rPr>
+        <w:t xml:space="preserve">la columna </w:t>
+      </w:r>
+      <w:proofErr w:type="spellStart"/>
+      <w:r>
+        <w:rPr>
+          <w:rFonts w:ascii="Consolas" w:eastAsia="Times New Roman" w:hAnsi="Consolas" w:cs="Courier New"/>
+          <w:color w:val="9DA5B4"/>
+          <w:sz w:val="17"/>
+          <w:szCs w:val="17"/>
+          <w:lang w:eastAsia="es-CL"/>
+        </w:rPr>
+        <w:t>CustomerID</w:t>
+      </w:r>
+      <w:proofErr w:type="spellEnd"/>
+      <w:r>
+        <w:rPr>
+          <w:rFonts w:ascii="Consolas" w:eastAsia="Times New Roman" w:hAnsi="Consolas" w:cs="Courier New"/>
+          <w:color w:val="9DA5B4"/>
+          <w:sz w:val="17"/>
+          <w:szCs w:val="17"/>
+          <w:lang w:eastAsia="es-CL"/>
+        </w:rPr>
+        <w:t xml:space="preserve"> tiene un promedio de =  15287.690570239585 </w:t>
+      </w:r>
+    </w:p>
+    <w:p>
+      <w:pPr>
+        <w:shd w:val="clear" w:color="auto" w:fill="21252B"/>
+        <w:tabs>
+          <w:tab w:val="left" w:pos="916"/>
+          <w:tab w:val="left" w:pos="1832"/>
+          <w:tab w:val="left" w:pos="2748"/>
+          <w:tab w:val="left" w:pos="3664"/>
+          <w:tab w:val="left" w:pos="4580"/>
+          <w:tab w:val="left" w:pos="5496"/>
+          <w:tab w:val="left" w:pos="6412"/>
+          <w:tab w:val="left" w:pos="7328"/>
+          <w:tab w:val="left" w:pos="8244"/>
+          <w:tab w:val="left" w:pos="9160"/>
+          <w:tab w:val="left" w:pos="10076"/>
+          <w:tab w:val="left" w:pos="10992"/>
+          <w:tab w:val="left" w:pos="11908"/>
+          <w:tab w:val="left" w:pos="12824"/>
+          <w:tab w:val="left" w:pos="13740"/>
+          <w:tab w:val="left" w:pos="14656"/>
+        </w:tabs>
+        <w:wordWrap w:val="0"/>
+        <w:spacing w:after="0" w:line="240" w:lineRule="auto"/>
+        <w:jc w:val="left"/>
+        <w:rPr>
+          <w:rFonts w:ascii="Consolas" w:eastAsia="Times New Roman" w:hAnsi="Consolas" w:cs="Courier New"/>
+          <w:color w:val="9DA5B4"/>
+          <w:sz w:val="17"/>
+          <w:szCs w:val="17"/>
+          <w:lang w:eastAsia="es-CL"/>
+        </w:rPr>
+      </w:pPr>
+      <w:r>
+        <w:rPr>
+          <w:rFonts w:ascii="Consolas" w:eastAsia="Times New Roman" w:hAnsi="Consolas" w:cs="Courier New"/>
+          <w:color w:val="9DA5B4"/>
+          <w:sz w:val="17"/>
+          <w:szCs w:val="17"/>
+          <w:lang w:eastAsia="es-CL"/>
+        </w:rPr>
+        <w:t xml:space="preserve">la columna </w:t>
+      </w:r>
+      <w:proofErr w:type="spellStart"/>
+      <w:r>
+        <w:rPr>
+          <w:rFonts w:ascii="Consolas" w:eastAsia="Times New Roman" w:hAnsi="Consolas" w:cs="Courier New"/>
+          <w:color w:val="9DA5B4"/>
+          <w:sz w:val="17"/>
+          <w:szCs w:val="17"/>
+          <w:lang w:eastAsia="es-CL"/>
+        </w:rPr>
+        <w:t>CustomerID</w:t>
+      </w:r>
+      <w:proofErr w:type="spellEnd"/>
+      <w:r>
+        <w:rPr>
+          <w:rFonts w:ascii="Consolas" w:eastAsia="Times New Roman" w:hAnsi="Consolas" w:cs="Courier New"/>
+          <w:color w:val="9DA5B4"/>
+          <w:sz w:val="17"/>
+          <w:szCs w:val="17"/>
+          <w:lang w:eastAsia="es-CL"/>
+        </w:rPr>
+        <w:t xml:space="preserve"> tiene un mediana de =  15152.0 </w:t>
+      </w:r>
+    </w:p>
+    <w:p>
+      <w:pPr>
+        <w:shd w:val="clear" w:color="auto" w:fill="21252B"/>
+        <w:tabs>
+          <w:tab w:val="left" w:pos="916"/>
+          <w:tab w:val="left" w:pos="1832"/>
+          <w:tab w:val="left" w:pos="2748"/>
+          <w:tab w:val="left" w:pos="3664"/>
+          <w:tab w:val="left" w:pos="4580"/>
+          <w:tab w:val="left" w:pos="5496"/>
+          <w:tab w:val="left" w:pos="6412"/>
+          <w:tab w:val="left" w:pos="7328"/>
+          <w:tab w:val="left" w:pos="8244"/>
+          <w:tab w:val="left" w:pos="9160"/>
+          <w:tab w:val="left" w:pos="10076"/>
+          <w:tab w:val="left" w:pos="10992"/>
+          <w:tab w:val="left" w:pos="11908"/>
+          <w:tab w:val="left" w:pos="12824"/>
+          <w:tab w:val="left" w:pos="13740"/>
+          <w:tab w:val="left" w:pos="14656"/>
+        </w:tabs>
+        <w:wordWrap w:val="0"/>
+        <w:spacing w:after="0" w:line="240" w:lineRule="auto"/>
+        <w:jc w:val="left"/>
+        <w:rPr>
+          <w:rFonts w:ascii="Consolas" w:eastAsia="Times New Roman" w:hAnsi="Consolas" w:cs="Courier New"/>
+          <w:color w:val="9DA5B4"/>
+          <w:sz w:val="17"/>
+          <w:szCs w:val="17"/>
+          <w:lang w:eastAsia="es-CL"/>
+        </w:rPr>
+      </w:pPr>
+      <w:r>
+        <w:rPr>
+          <w:rFonts w:ascii="Consolas" w:eastAsia="Times New Roman" w:hAnsi="Consolas" w:cs="Courier New"/>
+          <w:color w:val="9DA5B4"/>
+          <w:sz w:val="17"/>
+          <w:szCs w:val="17"/>
+          <w:lang w:eastAsia="es-CL"/>
+        </w:rPr>
+        <w:t xml:space="preserve">la columna </w:t>
+      </w:r>
+      <w:proofErr w:type="spellStart"/>
+      <w:r>
+        <w:rPr>
+          <w:rFonts w:ascii="Consolas" w:eastAsia="Times New Roman" w:hAnsi="Consolas" w:cs="Courier New"/>
+          <w:color w:val="9DA5B4"/>
+          <w:sz w:val="17"/>
+          <w:szCs w:val="17"/>
+          <w:lang w:eastAsia="es-CL"/>
+        </w:rPr>
+        <w:t>CustomerID</w:t>
+      </w:r>
+      <w:proofErr w:type="spellEnd"/>
+      <w:r>
+        <w:rPr>
+          <w:rFonts w:ascii="Consolas" w:eastAsia="Times New Roman" w:hAnsi="Consolas" w:cs="Courier New"/>
+          <w:color w:val="9DA5B4"/>
+          <w:sz w:val="17"/>
+          <w:szCs w:val="17"/>
+          <w:lang w:eastAsia="es-CL"/>
+        </w:rPr>
+        <w:t xml:space="preserve"> tiene una </w:t>
+      </w:r>
+      <w:proofErr w:type="spellStart"/>
+      <w:r>
+        <w:rPr>
+          <w:rFonts w:ascii="Consolas" w:eastAsia="Times New Roman" w:hAnsi="Consolas" w:cs="Courier New"/>
+          <w:color w:val="9DA5B4"/>
+          <w:sz w:val="17"/>
+          <w:szCs w:val="17"/>
+          <w:lang w:eastAsia="es-CL"/>
+        </w:rPr>
+        <w:t>desviaci</w:t>
+      </w:r>
+      <w:r>
+        <w:rPr>
+          <w:rFonts w:ascii="Tahoma" w:eastAsia="Times New Roman" w:hAnsi="Tahoma" w:cs="Tahoma"/>
+          <w:color w:val="9DA5B4"/>
+          <w:sz w:val="17"/>
+          <w:szCs w:val="17"/>
+          <w:lang w:eastAsia="es-CL"/>
+        </w:rPr>
+        <w:t>�</w:t>
+      </w:r>
+      <w:r>
+        <w:rPr>
+          <w:rFonts w:ascii="Consolas" w:eastAsia="Times New Roman" w:hAnsi="Consolas" w:cs="Courier New"/>
+          <w:color w:val="9DA5B4"/>
+          <w:sz w:val="17"/>
+          <w:szCs w:val="17"/>
+          <w:lang w:eastAsia="es-CL"/>
+        </w:rPr>
+        <w:t>n</w:t>
+      </w:r>
+      <w:proofErr w:type="spellEnd"/>
+      <w:r>
+        <w:rPr>
+          <w:rFonts w:ascii="Consolas" w:eastAsia="Times New Roman" w:hAnsi="Consolas" w:cs="Courier New"/>
+          <w:color w:val="9DA5B4"/>
+          <w:sz w:val="17"/>
+          <w:szCs w:val="17"/>
+          <w:lang w:eastAsia="es-CL"/>
+        </w:rPr>
+        <w:t xml:space="preserve"> </w:t>
+      </w:r>
+      <w:proofErr w:type="spellStart"/>
+      <w:r>
+        <w:rPr>
+          <w:rFonts w:ascii="Consolas" w:eastAsia="Times New Roman" w:hAnsi="Consolas" w:cs="Courier New"/>
+          <w:color w:val="9DA5B4"/>
+          <w:sz w:val="17"/>
+          <w:szCs w:val="17"/>
+          <w:lang w:eastAsia="es-CL"/>
+        </w:rPr>
+        <w:t>estandar</w:t>
+      </w:r>
+      <w:proofErr w:type="spellEnd"/>
+      <w:r>
+        <w:rPr>
+          <w:rFonts w:ascii="Consolas" w:eastAsia="Times New Roman" w:hAnsi="Consolas" w:cs="Courier New"/>
+          <w:color w:val="9DA5B4"/>
+          <w:sz w:val="17"/>
+          <w:szCs w:val="17"/>
+          <w:lang w:eastAsia="es-CL"/>
+        </w:rPr>
+        <w:t xml:space="preserve">  de =  1713.600303321598 </w:t>
+      </w:r>
+    </w:p>
+    <w:p>
+      <w:pPr>
+        <w:shd w:val="clear" w:color="auto" w:fill="21252B"/>
+        <w:tabs>
+          <w:tab w:val="left" w:pos="916"/>
+          <w:tab w:val="left" w:pos="1832"/>
+          <w:tab w:val="left" w:pos="2748"/>
+          <w:tab w:val="left" w:pos="3664"/>
+          <w:tab w:val="left" w:pos="4580"/>
+          <w:tab w:val="left" w:pos="5496"/>
+          <w:tab w:val="left" w:pos="6412"/>
+          <w:tab w:val="left" w:pos="7328"/>
+          <w:tab w:val="left" w:pos="8244"/>
+          <w:tab w:val="left" w:pos="9160"/>
+          <w:tab w:val="left" w:pos="10076"/>
+          <w:tab w:val="left" w:pos="10992"/>
+          <w:tab w:val="left" w:pos="11908"/>
+          <w:tab w:val="left" w:pos="12824"/>
+          <w:tab w:val="left" w:pos="13740"/>
+          <w:tab w:val="left" w:pos="14656"/>
+        </w:tabs>
+        <w:wordWrap w:val="0"/>
+        <w:spacing w:after="0" w:line="240" w:lineRule="auto"/>
+        <w:jc w:val="left"/>
+        <w:rPr>
+          <w:rFonts w:ascii="Consolas" w:eastAsia="Times New Roman" w:hAnsi="Consolas" w:cs="Courier New"/>
+          <w:color w:val="9DA5B4"/>
+          <w:sz w:val="17"/>
+          <w:szCs w:val="17"/>
+          <w:lang w:eastAsia="es-CL"/>
+        </w:rPr>
+      </w:pPr>
+      <w:r>
+        <w:rPr>
+          <w:rFonts w:ascii="Consolas" w:eastAsia="Times New Roman" w:hAnsi="Consolas" w:cs="Courier New"/>
+          <w:color w:val="9DA5B4"/>
+          <w:sz w:val="17"/>
+          <w:szCs w:val="17"/>
+          <w:lang w:eastAsia="es-CL"/>
+        </w:rPr>
+        <w:t xml:space="preserve">la columna </w:t>
+      </w:r>
+      <w:proofErr w:type="spellStart"/>
+      <w:r>
+        <w:rPr>
+          <w:rFonts w:ascii="Consolas" w:eastAsia="Times New Roman" w:hAnsi="Consolas" w:cs="Courier New"/>
+          <w:color w:val="9DA5B4"/>
+          <w:sz w:val="17"/>
+          <w:szCs w:val="17"/>
+          <w:lang w:eastAsia="es-CL"/>
+        </w:rPr>
+        <w:t>CustomerID</w:t>
+      </w:r>
+      <w:proofErr w:type="spellEnd"/>
+      <w:r>
+        <w:rPr>
+          <w:rFonts w:ascii="Consolas" w:eastAsia="Times New Roman" w:hAnsi="Consolas" w:cs="Courier New"/>
+          <w:color w:val="9DA5B4"/>
+          <w:sz w:val="17"/>
+          <w:szCs w:val="17"/>
+          <w:lang w:eastAsia="es-CL"/>
+        </w:rPr>
+        <w:t xml:space="preserve"> tiene un </w:t>
+      </w:r>
+      <w:proofErr w:type="spellStart"/>
+      <w:r>
+        <w:rPr>
+          <w:rFonts w:ascii="Consolas" w:eastAsia="Times New Roman" w:hAnsi="Consolas" w:cs="Courier New"/>
+          <w:color w:val="9DA5B4"/>
+          <w:sz w:val="17"/>
+          <w:szCs w:val="17"/>
+          <w:lang w:eastAsia="es-CL"/>
+        </w:rPr>
+        <w:t>m</w:t>
+      </w:r>
+      <w:r>
+        <w:rPr>
+          <w:rFonts w:ascii="Tahoma" w:eastAsia="Times New Roman" w:hAnsi="Tahoma" w:cs="Tahoma"/>
+          <w:color w:val="9DA5B4"/>
+          <w:sz w:val="17"/>
+          <w:szCs w:val="17"/>
+          <w:lang w:eastAsia="es-CL"/>
+        </w:rPr>
+        <w:t>�</w:t>
+      </w:r>
+      <w:r>
+        <w:rPr>
+          <w:rFonts w:ascii="Consolas" w:eastAsia="Times New Roman" w:hAnsi="Consolas" w:cs="Courier New"/>
+          <w:color w:val="9DA5B4"/>
+          <w:sz w:val="17"/>
+          <w:szCs w:val="17"/>
+          <w:lang w:eastAsia="es-CL"/>
+        </w:rPr>
+        <w:t>ximo</w:t>
+      </w:r>
+      <w:proofErr w:type="spellEnd"/>
+      <w:r>
+        <w:rPr>
+          <w:rFonts w:ascii="Consolas" w:eastAsia="Times New Roman" w:hAnsi="Consolas" w:cs="Courier New"/>
+          <w:color w:val="9DA5B4"/>
+          <w:sz w:val="17"/>
+          <w:szCs w:val="17"/>
+          <w:lang w:eastAsia="es-CL"/>
+        </w:rPr>
+        <w:t xml:space="preserve"> de =  18287.0 </w:t>
+      </w:r>
+    </w:p>
+    <w:p>
+      <w:pPr>
+        <w:shd w:val="clear" w:color="auto" w:fill="21252B"/>
+        <w:tabs>
+          <w:tab w:val="left" w:pos="916"/>
+          <w:tab w:val="left" w:pos="1832"/>
+          <w:tab w:val="left" w:pos="2748"/>
+          <w:tab w:val="left" w:pos="3664"/>
+          <w:tab w:val="left" w:pos="4580"/>
+          <w:tab w:val="left" w:pos="5496"/>
+          <w:tab w:val="left" w:pos="6412"/>
+          <w:tab w:val="left" w:pos="7328"/>
+          <w:tab w:val="left" w:pos="8244"/>
+          <w:tab w:val="left" w:pos="9160"/>
+          <w:tab w:val="left" w:pos="10076"/>
+          <w:tab w:val="left" w:pos="10992"/>
+          <w:tab w:val="left" w:pos="11908"/>
+          <w:tab w:val="left" w:pos="12824"/>
+          <w:tab w:val="left" w:pos="13740"/>
+          <w:tab w:val="left" w:pos="14656"/>
+        </w:tabs>
+        <w:wordWrap w:val="0"/>
+        <w:spacing w:after="0" w:line="240" w:lineRule="auto"/>
+        <w:jc w:val="left"/>
+        <w:rPr>
+          <w:rFonts w:ascii="Consolas" w:eastAsia="Times New Roman" w:hAnsi="Consolas" w:cs="Courier New"/>
+          <w:color w:val="9DA5B4"/>
+          <w:sz w:val="17"/>
+          <w:szCs w:val="17"/>
+          <w:lang w:eastAsia="es-CL"/>
+        </w:rPr>
+      </w:pPr>
+      <w:r>
+        <w:rPr>
+          <w:rFonts w:ascii="Consolas" w:eastAsia="Times New Roman" w:hAnsi="Consolas" w:cs="Courier New"/>
+          <w:color w:val="9DA5B4"/>
+          <w:sz w:val="17"/>
+          <w:szCs w:val="17"/>
+          <w:lang w:eastAsia="es-CL"/>
+        </w:rPr>
+        <w:t xml:space="preserve">la columna </w:t>
+      </w:r>
+      <w:proofErr w:type="spellStart"/>
+      <w:r>
+        <w:rPr>
+          <w:rFonts w:ascii="Consolas" w:eastAsia="Times New Roman" w:hAnsi="Consolas" w:cs="Courier New"/>
+          <w:color w:val="9DA5B4"/>
+          <w:sz w:val="17"/>
+          <w:szCs w:val="17"/>
+          <w:lang w:eastAsia="es-CL"/>
+        </w:rPr>
+        <w:t>CustomerID</w:t>
+      </w:r>
+      <w:proofErr w:type="spellEnd"/>
+      <w:r>
+        <w:rPr>
+          <w:rFonts w:ascii="Consolas" w:eastAsia="Times New Roman" w:hAnsi="Consolas" w:cs="Courier New"/>
+          <w:color w:val="9DA5B4"/>
+          <w:sz w:val="17"/>
+          <w:szCs w:val="17"/>
+          <w:lang w:eastAsia="es-CL"/>
+        </w:rPr>
+        <w:t xml:space="preserve"> tiene un </w:t>
+      </w:r>
+      <w:proofErr w:type="spellStart"/>
+      <w:r>
+        <w:rPr>
+          <w:rFonts w:ascii="Consolas" w:eastAsia="Times New Roman" w:hAnsi="Consolas" w:cs="Courier New"/>
+          <w:color w:val="9DA5B4"/>
+          <w:sz w:val="17"/>
+          <w:szCs w:val="17"/>
+          <w:lang w:eastAsia="es-CL"/>
+        </w:rPr>
+        <w:t>m</w:t>
+      </w:r>
+      <w:r>
+        <w:rPr>
+          <w:rFonts w:ascii="Tahoma" w:eastAsia="Times New Roman" w:hAnsi="Tahoma" w:cs="Tahoma"/>
+          <w:color w:val="9DA5B4"/>
+          <w:sz w:val="17"/>
+          <w:szCs w:val="17"/>
+          <w:lang w:eastAsia="es-CL"/>
+        </w:rPr>
+        <w:t>�</w:t>
+      </w:r>
+      <w:r>
+        <w:rPr>
+          <w:rFonts w:ascii="Consolas" w:eastAsia="Times New Roman" w:hAnsi="Consolas" w:cs="Courier New"/>
+          <w:color w:val="9DA5B4"/>
+          <w:sz w:val="17"/>
+          <w:szCs w:val="17"/>
+          <w:lang w:eastAsia="es-CL"/>
+        </w:rPr>
+        <w:t>nimo</w:t>
+      </w:r>
+      <w:proofErr w:type="spellEnd"/>
+      <w:r>
+        <w:rPr>
+          <w:rFonts w:ascii="Consolas" w:eastAsia="Times New Roman" w:hAnsi="Consolas" w:cs="Courier New"/>
+          <w:color w:val="9DA5B4"/>
+          <w:sz w:val="17"/>
+          <w:szCs w:val="17"/>
+          <w:lang w:eastAsia="es-CL"/>
+        </w:rPr>
+        <w:t xml:space="preserve"> de =  12346.0 </w:t>
+      </w:r>
+    </w:p>
+    <w:p>
+      <w:pPr>
+        <w:spacing w:line="240" w:lineRule="auto"/>
+        <w:jc w:val="left"/>
+        <w:rPr>
+          <w:rFonts w:ascii="Arial" w:hAnsi="Arial" w:cs="Arial"/>
+          <w:sz w:val="24"/>
+          <w:szCs w:val="24"/>
+        </w:rPr>
+      </w:pPr>
     </w:p>
     <w:sectPr>
       <w:pgSz w:w="12240" w:h="15840"/>
@@ -679,7 +2218,7 @@
 </file>
 
 <file path=word/styles.xml><?xml version="1.0" encoding="utf-8"?>
-<w:styles xmlns:mc="http://schemas.openxmlformats.org/markup-compatibility/2006" xmlns:r="http://schemas.openxmlformats.org/officeDocument/2006/relationships" xmlns:w="http://schemas.openxmlformats.org/wordprocessingml/2006/main" xmlns:w14="http://schemas.microsoft.com/office/word/2010/wordml" xmlns:w15="http://schemas.microsoft.com/office/word/2012/wordml" xmlns:w16cid="http://schemas.microsoft.com/office/word/2016/wordml/cid" xmlns:w16se="http://schemas.microsoft.com/office/word/2015/wordml/symex" mc:Ignorable="w14 w15 w16se w16cid">
+<w:styles xmlns:mc="http://schemas.openxmlformats.org/markup-compatibility/2006" xmlns:r="http://schemas.openxmlformats.org/officeDocument/2006/relationships" xmlns:w="http://schemas.openxmlformats.org/wordprocessingml/2006/main" xmlns:w14="http://schemas.microsoft.com/office/word/2010/wordml" xmlns:w15="http://schemas.microsoft.com/office/word/2012/wordml" xmlns:w16cex="http://schemas.microsoft.com/office/word/2018/wordml/cex" xmlns:w16cid="http://schemas.microsoft.com/office/word/2016/wordml/cid" xmlns:w16="http://schemas.microsoft.com/office/word/2018/wordml" xmlns:w16se="http://schemas.microsoft.com/office/word/2015/wordml/symex" mc:Ignorable="w14 w15 w16se w16cid w16 w16cex">
   <w:docDefaults>
     <w:rPrDefault>
       <w:rPr>
@@ -695,7 +2234,7 @@
       </w:pPr>
     </w:pPrDefault>
   </w:docDefaults>
-  <w:latentStyles w:defLockedState="0" w:defUIPriority="99" w:defSemiHidden="0" w:defUnhideWhenUsed="0" w:defQFormat="0" w:count="377">
+  <w:latentStyles w:defLockedState="0" w:defUIPriority="99" w:defSemiHidden="0" w:defUnhideWhenUsed="0" w:defQFormat="0" w:count="376">
     <w:lsdException w:name="Normal" w:uiPriority="0" w:qFormat="1"/>
     <w:lsdException w:name="heading 1" w:uiPriority="9" w:qFormat="1"/>
     <w:lsdException w:name="heading 2" w:semiHidden="1" w:uiPriority="9" w:unhideWhenUsed="1" w:qFormat="1"/>
@@ -1072,7 +2611,6 @@
     <w:lsdException w:name="Hashtag" w:semiHidden="1" w:unhideWhenUsed="1"/>
     <w:lsdException w:name="Unresolved Mention" w:semiHidden="1" w:unhideWhenUsed="1"/>
     <w:lsdException w:name="Smart Link" w:semiHidden="1" w:unhideWhenUsed="1"/>
-    <w:lsdException w:name="Smart Link Error" w:semiHidden="1" w:unhideWhenUsed="1"/>
   </w:latentStyles>
   <w:style w:type="paragraph" w:default="1" w:styleId="Normal">
     <w:name w:val="Normal"/>
@@ -1112,6 +2650,57 @@
     <w:uiPriority w:val="99"/>
     <w:semiHidden/>
     <w:unhideWhenUsed/>
+  </w:style>
+  <w:style w:type="paragraph" w:styleId="HTMLconformatoprevio">
+    <w:name w:val="HTML Preformatted"/>
+    <w:basedOn w:val="Normal"/>
+    <w:link w:val="HTMLconformatoprevioCar"/>
+    <w:uiPriority w:val="99"/>
+    <w:semiHidden/>
+    <w:unhideWhenUsed/>
+    <w:rsid w:val="001A043B"/>
+    <w:pPr>
+      <w:tabs>
+        <w:tab w:val="left" w:pos="916"/>
+        <w:tab w:val="left" w:pos="1832"/>
+        <w:tab w:val="left" w:pos="2748"/>
+        <w:tab w:val="left" w:pos="3664"/>
+        <w:tab w:val="left" w:pos="4580"/>
+        <w:tab w:val="left" w:pos="5496"/>
+        <w:tab w:val="left" w:pos="6412"/>
+        <w:tab w:val="left" w:pos="7328"/>
+        <w:tab w:val="left" w:pos="8244"/>
+        <w:tab w:val="left" w:pos="9160"/>
+        <w:tab w:val="left" w:pos="10076"/>
+        <w:tab w:val="left" w:pos="10992"/>
+        <w:tab w:val="left" w:pos="11908"/>
+        <w:tab w:val="left" w:pos="12824"/>
+        <w:tab w:val="left" w:pos="13740"/>
+        <w:tab w:val="left" w:pos="14656"/>
+      </w:tabs>
+      <w:spacing w:after="0" w:line="240" w:lineRule="auto"/>
+      <w:jc w:val="left"/>
+    </w:pPr>
+    <w:rPr>
+      <w:rFonts w:ascii="Courier New" w:eastAsia="Times New Roman" w:hAnsi="Courier New" w:cs="Courier New"/>
+      <w:sz w:val="20"/>
+      <w:szCs w:val="20"/>
+      <w:lang w:eastAsia="es-CL"/>
+    </w:rPr>
+  </w:style>
+  <w:style w:type="character" w:customStyle="1" w:styleId="HTMLconformatoprevioCar">
+    <w:name w:val="HTML con formato previo Car"/>
+    <w:basedOn w:val="Fuentedeprrafopredeter"/>
+    <w:link w:val="HTMLconformatoprevio"/>
+    <w:uiPriority w:val="99"/>
+    <w:semiHidden/>
+    <w:rsid w:val="001A043B"/>
+    <w:rPr>
+      <w:rFonts w:ascii="Courier New" w:eastAsia="Times New Roman" w:hAnsi="Courier New" w:cs="Courier New"/>
+      <w:sz w:val="20"/>
+      <w:szCs w:val="20"/>
+      <w:lang w:eastAsia="es-CL"/>
+    </w:rPr>
   </w:style>
 </w:styles>
 </file>

</xml_diff>